<commit_message>
fix paragraph 1 latar belakang
</commit_message>
<xml_diff>
--- a/UNFIX/BAB I UNFIX.docx
+++ b/UNFIX/BAB I UNFIX.docx
@@ -34,7 +34,51 @@
         <w:rPr>
           <w:rFonts w:cs="Times New Roman"/>
         </w:rPr>
-        <w:t xml:space="preserve">Salah satu aspek yang mempengaruhi berkembangnya sebuah negara adalah aspek sumber daya manusia, pembangunan sumber daya manusia adalah salah satu hal yang dibutuhkan untuk memajukan sebuah negara. Sumber daya manusia yang baik dapat di pengaruhi oleh kualitas pendidikan, dan pendidikan yang baik didukung oleh banyak faktor salah satunya adalah sekolah. </w:t>
+        <w:t xml:space="preserve">Salah satu aspek yang mempengaruhi berkembangnya sebuah negara adalah aspek </w:t>
+      </w:r>
+      <w:r>
+        <w:rPr>
+          <w:rFonts w:cs="Times New Roman"/>
+        </w:rPr>
+        <w:t>pendidikan</w:t>
+      </w:r>
+      <w:r>
+        <w:rPr>
+          <w:rFonts w:cs="Times New Roman"/>
+        </w:rPr>
+        <w:t>.</w:t>
+      </w:r>
+      <w:r>
+        <w:rPr>
+          <w:rFonts w:cs="Times New Roman"/>
+        </w:rPr>
+        <w:t xml:space="preserve"> Pendidikan diyakini sebagai salah satu bidang yang berperan penting dan strategis dalam pembangunan bangsa</w:t>
+      </w:r>
+      <w:r>
+        <w:rPr>
+          <w:rFonts w:cs="Times New Roman"/>
+        </w:rPr>
+        <w:t>, hal tersebut diperjelas dengan dirumuskannya UUD 1945</w:t>
+      </w:r>
+      <w:r>
+        <w:rPr>
+          <w:rFonts w:cs="Times New Roman"/>
+        </w:rPr>
+        <w:t>.</w:t>
+      </w:r>
+      <w:r>
+        <w:rPr>
+          <w:rFonts w:cs="Times New Roman"/>
+        </w:rPr>
+        <w:t xml:space="preserve"> Tanpa bangsa yang cerdas tidak mungkin bangsa itu ikut dalam pencaturan global. Pendidikan yang berkualitas tentu akan berpengaruh kepada kualitas negara tersebut. Kualitas pendidikan juga didukung oleh berbagai faktor, salah satunya adalah sekolah.</w:t>
+      </w:r>
+      <w:bookmarkStart w:id="0" w:name="_GoBack"/>
+      <w:bookmarkEnd w:id="0"/>
+      <w:r>
+        <w:rPr>
+          <w:rFonts w:cs="Times New Roman"/>
+        </w:rPr>
+        <w:t xml:space="preserve"> </w:t>
       </w:r>
     </w:p>
     <w:p>
@@ -47,8 +91,63 @@
           <w:rFonts w:cs="Times New Roman"/>
         </w:rPr>
       </w:pPr>
-      <w:bookmarkStart w:id="0" w:name="_GoBack"/>
-      <w:bookmarkEnd w:id="0"/>
+      <w:r>
+        <w:rPr>
+          <w:rFonts w:cs="Times New Roman"/>
+        </w:rPr>
+        <w:t xml:space="preserve"> Sumber daya manusia yang baik dapat di pengaruhi oleh kualitas pendidikan, dan pendidikan yang baik didukung oleh banyak faktor salah satunya adalah sekolah. </w:t>
+      </w:r>
+    </w:p>
+    <w:p>
+      <w:pPr>
+        <w:pStyle w:val="ListParagraph"/>
+        <w:spacing w:after="0" w:line="360" w:lineRule="auto"/>
+        <w:ind w:left="0" w:firstLine="720"/>
+        <w:jc w:val="both"/>
+        <w:rPr>
+          <w:rFonts w:cs="Times New Roman"/>
+        </w:rPr>
+      </w:pPr>
+      <w:r>
+        <w:rPr>
+          <w:rFonts w:cs="Times New Roman"/>
+        </w:rPr>
+        <w:t>Penjelasan sekolah</w:t>
+      </w:r>
+    </w:p>
+    <w:p>
+      <w:pPr>
+        <w:pStyle w:val="ListParagraph"/>
+        <w:spacing w:after="0" w:line="360" w:lineRule="auto"/>
+        <w:ind w:left="0" w:firstLine="720"/>
+        <w:jc w:val="both"/>
+        <w:rPr>
+          <w:rFonts w:cs="Times New Roman"/>
+        </w:rPr>
+      </w:pPr>
+      <w:r>
+        <w:rPr>
+          <w:rFonts w:cs="Times New Roman"/>
+        </w:rPr>
+        <w:t xml:space="preserve">Pentingya </w:t>
+      </w:r>
+    </w:p>
+    <w:p>
+      <w:pPr>
+        <w:pStyle w:val="ListParagraph"/>
+        <w:spacing w:after="0" w:line="360" w:lineRule="auto"/>
+        <w:ind w:left="0" w:firstLine="720"/>
+        <w:jc w:val="both"/>
+        <w:rPr>
+          <w:rFonts w:cs="Times New Roman"/>
+        </w:rPr>
+      </w:pPr>
+      <w:r>
+        <w:rPr>
+          <w:rFonts w:cs="Times New Roman"/>
+        </w:rPr>
+        <w:t>Permasalahan dalam mencari sekolah</w:t>
+      </w:r>
     </w:p>
     <w:p>
       <w:pPr>
@@ -163,6 +262,7 @@
         </w:rPr>
       </w:pPr>
       <w:r>
+        <w:lastRenderedPageBreak/>
         <w:t>BAB III</w:t>
       </w:r>
       <w:r>
@@ -192,11 +292,9 @@
       <w:r>
         <w:t xml:space="preserve">aset fisik di PT. </w:t>
       </w:r>
-      <w:proofErr w:type="spellStart"/>
       <w:r>
         <w:t>Delmanika</w:t>
       </w:r>
-      <w:proofErr w:type="spellEnd"/>
       <w:r>
         <w:t>.</w:t>
       </w:r>
@@ -227,7 +325,6 @@
         <w:ind w:left="1440"/>
       </w:pPr>
       <w:r>
-        <w:lastRenderedPageBreak/>
         <w:t>Bab</w:t>
       </w:r>
       <w:r>
@@ -239,11 +336,9 @@
       <w:r>
         <w:t xml:space="preserve">aset fisik di PT. </w:t>
       </w:r>
-      <w:proofErr w:type="spellStart"/>
       <w:r>
         <w:t>Delmanika</w:t>
       </w:r>
-      <w:proofErr w:type="spellEnd"/>
       <w:r>
         <w:t>.</w:t>
       </w:r>
@@ -276,11 +371,9 @@
       <w:r>
         <w:t xml:space="preserve">Bab ini menjelaskan tentang implementasi dan pengujian dari penelitian yang dilakukan di PT. </w:t>
       </w:r>
-      <w:proofErr w:type="spellStart"/>
       <w:r>
         <w:t>Delmanika</w:t>
       </w:r>
-      <w:proofErr w:type="spellEnd"/>
       <w:r>
         <w:t>.</w:t>
       </w:r>
@@ -2588,7 +2681,7 @@
 </file>
 
 <file path=customXml/itemProps1.xml><?xml version="1.0" encoding="utf-8"?>
-<ds:datastoreItem xmlns:ds="http://schemas.openxmlformats.org/officeDocument/2006/customXml" ds:itemID="{2886B8DD-BC59-420F-AD88-9039A1D9B3BB}">
+<ds:datastoreItem xmlns:ds="http://schemas.openxmlformats.org/officeDocument/2006/customXml" ds:itemID="{FA600158-7D16-4E19-8BD5-271414A3D3A9}">
   <ds:schemaRefs>
     <ds:schemaRef ds:uri="http://schemas.openxmlformats.org/officeDocument/2006/bibliography"/>
   </ds:schemaRefs>

</xml_diff>

<commit_message>
fix 4 paragraph wkwk
</commit_message>
<xml_diff>
--- a/UNFIX/BAB I UNFIX.docx
+++ b/UNFIX/BAB I UNFIX.docx
@@ -70,15 +70,412 @@
         <w:rPr>
           <w:rFonts w:cs="Times New Roman"/>
         </w:rPr>
-        <w:t xml:space="preserve"> Tanpa bangsa yang cerdas tidak mungkin bangsa itu ikut dalam pencaturan global. Pendidikan yang berkualitas tentu akan berpengaruh kepada kualitas negara tersebut. Kualitas pendidikan juga didukung oleh berbagai faktor, salah satunya adalah sekolah.</w:t>
-      </w:r>
-      <w:bookmarkStart w:id="0" w:name="_GoBack"/>
-      <w:bookmarkEnd w:id="0"/>
+        <w:t xml:space="preserve"> Tanpa bangsa yang cerdas tidak mungkin bangsa itu ikut dalam pencaturan global. Pendidikan yang berkualitas tentu akan berpengaruh kepada kualitas </w:t>
+      </w:r>
+      <w:r>
+        <w:rPr>
+          <w:rFonts w:cs="Times New Roman"/>
+        </w:rPr>
+        <w:t xml:space="preserve">sebuah </w:t>
+      </w:r>
+      <w:r>
+        <w:rPr>
+          <w:rFonts w:cs="Times New Roman"/>
+        </w:rPr>
+        <w:t xml:space="preserve">negara. Kualitas pendidikan juga didukung oleh </w:t>
+      </w:r>
+      <w:r>
+        <w:rPr>
+          <w:rFonts w:cs="Times New Roman"/>
+        </w:rPr>
+        <w:t>banyak</w:t>
+      </w:r>
+      <w:r>
+        <w:rPr>
+          <w:rFonts w:cs="Times New Roman"/>
+        </w:rPr>
+        <w:t xml:space="preserve"> faktor, salah satunya adalah sekolah. </w:t>
+      </w:r>
+    </w:p>
+    <w:p>
+      <w:pPr>
+        <w:spacing w:after="0" w:line="360" w:lineRule="auto"/>
+        <w:ind w:firstLine="720"/>
+        <w:jc w:val="both"/>
+        <w:rPr>
+          <w:rFonts w:cs="Times New Roman"/>
+        </w:rPr>
+      </w:pPr>
+      <w:r>
+        <w:rPr>
+          <w:noProof/>
+          <w:lang w:eastAsia="id-ID"/>
+        </w:rPr>
+        <mc:AlternateContent>
+          <mc:Choice Requires="wps">
+            <w:drawing>
+              <wp:anchor distT="0" distB="0" distL="114300" distR="114300" simplePos="0" relativeHeight="251660288" behindDoc="0" locked="0" layoutInCell="1" allowOverlap="1" wp14:anchorId="5881C36F" wp14:editId="05335304">
+                <wp:simplePos x="0" y="0"/>
+                <wp:positionH relativeFrom="column">
+                  <wp:posOffset>332105</wp:posOffset>
+                </wp:positionH>
+                <wp:positionV relativeFrom="paragraph">
+                  <wp:posOffset>4834950</wp:posOffset>
+                </wp:positionV>
+                <wp:extent cx="4511040" cy="491490"/>
+                <wp:effectExtent l="0" t="0" r="3810" b="3810"/>
+                <wp:wrapSquare wrapText="bothSides"/>
+                <wp:docPr id="2" name="Text Box 2"/>
+                <wp:cNvGraphicFramePr/>
+                <a:graphic xmlns:a="http://schemas.openxmlformats.org/drawingml/2006/main">
+                  <a:graphicData uri="http://schemas.microsoft.com/office/word/2010/wordprocessingShape">
+                    <wps:wsp>
+                      <wps:cNvSpPr txBox="1"/>
+                      <wps:spPr>
+                        <a:xfrm>
+                          <a:off x="0" y="0"/>
+                          <a:ext cx="4511040" cy="491490"/>
+                        </a:xfrm>
+                        <a:prstGeom prst="rect">
+                          <a:avLst/>
+                        </a:prstGeom>
+                        <a:solidFill>
+                          <a:prstClr val="white"/>
+                        </a:solidFill>
+                        <a:ln>
+                          <a:noFill/>
+                        </a:ln>
+                        <a:effectLst/>
+                      </wps:spPr>
+                      <wps:txbx>
+                        <w:txbxContent>
+                          <w:p>
+                            <w:pPr>
+                              <w:pStyle w:val="Caption"/>
+                            </w:pPr>
+                            <w:r>
+                              <w:t xml:space="preserve">Gambar 1. </w:t>
+                            </w:r>
+                            <w:fldSimple w:instr=" SEQ Gambar_1. \* ARABIC ">
+                              <w:r>
+                                <w:rPr>
+                                  <w:noProof/>
+                                </w:rPr>
+                                <w:t>1</w:t>
+                              </w:r>
+                            </w:fldSimple>
+                            <w:r>
+                              <w:t xml:space="preserve"> Jumlah sekolah berdasarkan jenjang pendidikan dan status tahun 2016/2017</w:t>
+                            </w:r>
+                          </w:p>
+                        </w:txbxContent>
+                      </wps:txbx>
+                      <wps:bodyPr rot="0" spcFirstLastPara="0" vertOverflow="overflow" horzOverflow="overflow" vert="horz" wrap="square" lIns="0" tIns="0" rIns="0" bIns="0" numCol="1" spcCol="0" rtlCol="0" fromWordArt="0" anchor="t" anchorCtr="0" forceAA="0" compatLnSpc="1">
+                        <a:prstTxWarp prst="textNoShape">
+                          <a:avLst/>
+                        </a:prstTxWarp>
+                        <a:noAutofit/>
+                      </wps:bodyPr>
+                    </wps:wsp>
+                  </a:graphicData>
+                </a:graphic>
+                <wp14:sizeRelH relativeFrom="margin">
+                  <wp14:pctWidth>0</wp14:pctWidth>
+                </wp14:sizeRelH>
+                <wp14:sizeRelV relativeFrom="margin">
+                  <wp14:pctHeight>0</wp14:pctHeight>
+                </wp14:sizeRelV>
+              </wp:anchor>
+            </w:drawing>
+          </mc:Choice>
+          <mc:Fallback>
+            <w:pict>
+              <v:shapetype w14:anchorId="5881C36F" id="_x0000_t202" coordsize="21600,21600" o:spt="202" path="m,l,21600r21600,l21600,xe">
+                <v:stroke joinstyle="miter"/>
+                <v:path gradientshapeok="t" o:connecttype="rect"/>
+              </v:shapetype>
+              <v:shape id="Text Box 2" o:spid="_x0000_s1026" type="#_x0000_t202" style="position:absolute;left:0;text-align:left;margin-left:26.15pt;margin-top:380.7pt;width:355.2pt;height:38.7pt;z-index:251660288;visibility:visible;mso-wrap-style:square;mso-width-percent:0;mso-height-percent:0;mso-wrap-distance-left:9pt;mso-wrap-distance-top:0;mso-wrap-distance-right:9pt;mso-wrap-distance-bottom:0;mso-position-horizontal:absolute;mso-position-horizontal-relative:text;mso-position-vertical:absolute;mso-position-vertical-relative:text;mso-width-percent:0;mso-height-percent:0;mso-width-relative:margin;mso-height-relative:margin;v-text-anchor:top" o:gfxdata="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" stroked="f">
+                <v:textbox inset="0,0,0,0">
+                  <w:txbxContent>
+                    <w:p>
+                      <w:pPr>
+                        <w:pStyle w:val="Caption"/>
+                      </w:pPr>
+                      <w:r>
+                        <w:t xml:space="preserve">Gambar 1. </w:t>
+                      </w:r>
+                      <w:r>
+                        <w:fldChar w:fldCharType="begin"/>
+                      </w:r>
+                      <w:r>
+                        <w:instrText xml:space="preserve"> SEQ Gambar_1. \* ARABIC </w:instrText>
+                      </w:r>
+                      <w:r>
+                        <w:fldChar w:fldCharType="separate"/>
+                      </w:r>
+                      <w:r>
+                        <w:rPr>
+                          <w:noProof/>
+                        </w:rPr>
+                        <w:t>1</w:t>
+                      </w:r>
+                      <w:r>
+                        <w:fldChar w:fldCharType="end"/>
+                      </w:r>
+                      <w:r>
+                        <w:t xml:space="preserve"> Jumlah sekolah berdasarkan jenjang pendidikan dan status tahun 2016/2017</w:t>
+                      </w:r>
+                    </w:p>
+                  </w:txbxContent>
+                </v:textbox>
+                <w10:wrap type="square"/>
+              </v:shape>
+            </w:pict>
+          </mc:Fallback>
+        </mc:AlternateContent>
+      </w:r>
+      <w:r>
+        <w:rPr>
+          <w:rFonts w:cs="Times New Roman"/>
+          <w:noProof/>
+          <w:lang w:eastAsia="id-ID"/>
+        </w:rPr>
+        <w:drawing>
+          <wp:anchor distT="0" distB="0" distL="114300" distR="114300" simplePos="0" relativeHeight="251658240" behindDoc="0" locked="0" layoutInCell="1" allowOverlap="1" wp14:anchorId="28247FEF" wp14:editId="1B4CC413">
+            <wp:simplePos x="0" y="0"/>
+            <wp:positionH relativeFrom="column">
+              <wp:posOffset>331339</wp:posOffset>
+            </wp:positionH>
+            <wp:positionV relativeFrom="paragraph">
+              <wp:posOffset>2704237</wp:posOffset>
+            </wp:positionV>
+            <wp:extent cx="4511040" cy="2073275"/>
+            <wp:effectExtent l="0" t="0" r="3810" b="3175"/>
+            <wp:wrapTopAndBottom/>
+            <wp:docPr id="1" name="Picture 1" descr="D:\Teknik Informatika\TA1\TA Ibag\Bahan\data ikhtisar jenjang sekolah dan status.PNG"/>
+            <wp:cNvGraphicFramePr>
+              <a:graphicFrameLocks xmlns:a="http://schemas.openxmlformats.org/drawingml/2006/main" noChangeAspect="1"/>
+            </wp:cNvGraphicFramePr>
+            <a:graphic xmlns:a="http://schemas.openxmlformats.org/drawingml/2006/main">
+              <a:graphicData uri="http://schemas.openxmlformats.org/drawingml/2006/picture">
+                <pic:pic xmlns:pic="http://schemas.openxmlformats.org/drawingml/2006/picture">
+                  <pic:nvPicPr>
+                    <pic:cNvPr id="0" name="Picture 1" descr="D:\Teknik Informatika\TA1\TA Ibag\Bahan\data ikhtisar jenjang sekolah dan status.PNG"/>
+                    <pic:cNvPicPr>
+                      <a:picLocks noChangeAspect="1" noChangeArrowheads="1"/>
+                    </pic:cNvPicPr>
+                  </pic:nvPicPr>
+                  <pic:blipFill>
+                    <a:blip r:embed="rId8">
+                      <a:extLst>
+                        <a:ext uri="{28A0092B-C50C-407E-A947-70E740481C1C}">
+                          <a14:useLocalDpi xmlns:a14="http://schemas.microsoft.com/office/drawing/2010/main" val="0"/>
+                        </a:ext>
+                      </a:extLst>
+                    </a:blip>
+                    <a:srcRect/>
+                    <a:stretch>
+                      <a:fillRect/>
+                    </a:stretch>
+                  </pic:blipFill>
+                  <pic:spPr bwMode="auto">
+                    <a:xfrm>
+                      <a:off x="0" y="0"/>
+                      <a:ext cx="4511040" cy="2073275"/>
+                    </a:xfrm>
+                    <a:prstGeom prst="rect">
+                      <a:avLst/>
+                    </a:prstGeom>
+                    <a:noFill/>
+                    <a:ln>
+                      <a:noFill/>
+                    </a:ln>
+                  </pic:spPr>
+                </pic:pic>
+              </a:graphicData>
+            </a:graphic>
+            <wp14:sizeRelH relativeFrom="margin">
+              <wp14:pctWidth>0</wp14:pctWidth>
+            </wp14:sizeRelH>
+            <wp14:sizeRelV relativeFrom="margin">
+              <wp14:pctHeight>0</wp14:pctHeight>
+            </wp14:sizeRelV>
+          </wp:anchor>
+        </w:drawing>
+      </w:r>
+      <w:r>
+        <w:rPr>
+          <w:rFonts w:cs="Times New Roman"/>
+        </w:rPr>
+        <w:t>Sekolah adalah lembaga pendidikan</w:t>
+      </w:r>
       <w:r>
         <w:rPr>
           <w:rFonts w:cs="Times New Roman"/>
         </w:rPr>
         <w:t xml:space="preserve"> </w:t>
+      </w:r>
+      <w:r>
+        <w:rPr>
+          <w:rFonts w:cs="Times New Roman"/>
+        </w:rPr>
+        <w:t>formal yang memegang peranan penting dalam</w:t>
+      </w:r>
+      <w:r>
+        <w:rPr>
+          <w:rFonts w:cs="Times New Roman"/>
+        </w:rPr>
+        <w:t xml:space="preserve"> </w:t>
+      </w:r>
+      <w:r>
+        <w:rPr>
+          <w:rFonts w:cs="Times New Roman"/>
+        </w:rPr>
+        <w:t>mencapai tujuan pendidikan nasional. Pencapaian</w:t>
+      </w:r>
+      <w:r>
+        <w:rPr>
+          <w:rFonts w:cs="Times New Roman"/>
+        </w:rPr>
+        <w:t xml:space="preserve"> </w:t>
+      </w:r>
+      <w:r>
+        <w:rPr>
+          <w:rFonts w:cs="Times New Roman"/>
+        </w:rPr>
+        <w:t>tujuan tersebut melalui interaksi pembelajaran</w:t>
+      </w:r>
+      <w:r>
+        <w:rPr>
+          <w:rFonts w:cs="Times New Roman"/>
+        </w:rPr>
+        <w:t xml:space="preserve"> </w:t>
+      </w:r>
+      <w:r>
+        <w:rPr>
+          <w:rFonts w:cs="Times New Roman"/>
+        </w:rPr>
+        <w:t>dalam lingkungan yang sistematis dan terarah.</w:t>
+      </w:r>
+      <w:r>
+        <w:rPr>
+          <w:rFonts w:cs="Times New Roman"/>
+        </w:rPr>
+        <w:t xml:space="preserve"> </w:t>
+      </w:r>
+      <w:r>
+        <w:rPr>
+          <w:rFonts w:cs="Times New Roman"/>
+        </w:rPr>
+        <w:t>Sekolah sebagai pusat pendidikan formal lahir</w:t>
+      </w:r>
+      <w:r>
+        <w:rPr>
+          <w:rFonts w:cs="Times New Roman"/>
+        </w:rPr>
+        <w:t xml:space="preserve"> </w:t>
+      </w:r>
+      <w:r>
+        <w:rPr>
+          <w:rFonts w:cs="Times New Roman"/>
+        </w:rPr>
+        <w:t>dan berkembang dari pemikiran efisiensi dan</w:t>
+      </w:r>
+      <w:r>
+        <w:rPr>
+          <w:rFonts w:cs="Times New Roman"/>
+        </w:rPr>
+        <w:t xml:space="preserve"> </w:t>
+      </w:r>
+      <w:r>
+        <w:rPr>
+          <w:rFonts w:cs="Times New Roman"/>
+        </w:rPr>
+        <w:t>efektivitas pemberian pendidikan kepada</w:t>
+      </w:r>
+      <w:r>
+        <w:rPr>
+          <w:rFonts w:cs="Times New Roman"/>
+        </w:rPr>
+        <w:t xml:space="preserve"> </w:t>
+      </w:r>
+      <w:r>
+        <w:rPr>
+          <w:rFonts w:cs="Times New Roman"/>
+        </w:rPr>
+        <w:t>masyarakat</w:t>
+      </w:r>
+      <w:r>
+        <w:rPr>
+          <w:rFonts w:cs="Times New Roman"/>
+        </w:rPr>
+        <w:t xml:space="preserve"> </w:t>
+      </w:r>
+      <w:r>
+        <w:rPr>
+          <w:rFonts w:cs="Times New Roman"/>
+        </w:rPr>
+        <w:t>(</w:t>
+      </w:r>
+      <w:proofErr w:type="spellStart"/>
+      <w:r>
+        <w:rPr>
+          <w:rFonts w:cs="Times New Roman"/>
+        </w:rPr>
+        <w:t>Ary</w:t>
+      </w:r>
+      <w:proofErr w:type="spellEnd"/>
+      <w:r>
+        <w:rPr>
+          <w:rFonts w:cs="Times New Roman"/>
+        </w:rPr>
+        <w:t xml:space="preserve"> H. Gunawan, 2000)</w:t>
+      </w:r>
+      <w:r>
+        <w:rPr>
+          <w:rFonts w:cs="Times New Roman"/>
+        </w:rPr>
+        <w:t xml:space="preserve">. </w:t>
+      </w:r>
+      <w:r>
+        <w:rPr>
+          <w:rFonts w:cs="Times New Roman"/>
+        </w:rPr>
+        <w:t xml:space="preserve">Setiap tahun pendidikan di Indonesia semakin maju dan berkembang seiring berkembangnya sekolah atau lembaga pendidikan. Pada gambar 1.1 berikut dijelaskan </w:t>
+      </w:r>
+      <w:r>
+        <w:rPr>
+          <w:rFonts w:cs="Times New Roman"/>
+        </w:rPr>
+        <w:t xml:space="preserve">jumlah sekolah berdasarkan jenjang dan status sekolah pada tahun 2016/2017 menurut data dari </w:t>
+      </w:r>
+      <w:proofErr w:type="spellStart"/>
+      <w:r>
+        <w:rPr>
+          <w:rFonts w:cs="Times New Roman"/>
+        </w:rPr>
+        <w:t>Kemendikbud</w:t>
+      </w:r>
+      <w:proofErr w:type="spellEnd"/>
+      <w:r>
+        <w:rPr>
+          <w:rFonts w:cs="Times New Roman"/>
+        </w:rPr>
+        <w:t xml:space="preserve"> dalam ikhtisar data pendidikan tahun 2016/2017 (</w:t>
+      </w:r>
+      <w:proofErr w:type="spellStart"/>
+      <w:r>
+        <w:rPr>
+          <w:rFonts w:cs="Times New Roman"/>
+        </w:rPr>
+        <w:t>Kemendikbud</w:t>
+      </w:r>
+      <w:proofErr w:type="spellEnd"/>
+      <w:r>
+        <w:rPr>
+          <w:rFonts w:cs="Times New Roman"/>
+        </w:rPr>
+        <w:t>, 2017).</w:t>
       </w:r>
     </w:p>
     <w:p>
@@ -89,13 +486,106 @@
         <w:jc w:val="both"/>
         <w:rPr>
           <w:rFonts w:cs="Times New Roman"/>
-        </w:rPr>
-      </w:pPr>
-      <w:r>
-        <w:rPr>
-          <w:rFonts w:cs="Times New Roman"/>
-        </w:rPr>
-        <w:t xml:space="preserve"> Sumber daya manusia yang baik dapat di pengaruhi oleh kualitas pendidikan, dan pendidikan yang baik didukung oleh banyak faktor salah satunya adalah sekolah. </w:t>
+          <w:sz w:val="28"/>
+        </w:rPr>
+      </w:pPr>
+      <w:r>
+        <w:rPr>
+          <w:rFonts w:cs="Times New Roman"/>
+        </w:rPr>
+        <w:lastRenderedPageBreak/>
+        <w:t>Semakin meningkatnya perkembangan sekolah</w:t>
+      </w:r>
+      <w:r>
+        <w:rPr>
+          <w:rFonts w:cs="Times New Roman"/>
+        </w:rPr>
+        <w:t>, maka kualitas atau mutu pendidikan akan menjadi perhatian seluruh pihak mulai dari lembaga pendidikan, guru, orang tua siswa maupun siswa itu sendiri</w:t>
+      </w:r>
+      <w:r>
+        <w:rPr>
+          <w:rFonts w:cs="Times New Roman"/>
+        </w:rPr>
+        <w:t>.</w:t>
+      </w:r>
+      <w:r>
+        <w:rPr>
+          <w:rFonts w:cs="Times New Roman"/>
+        </w:rPr>
+        <w:t xml:space="preserve"> </w:t>
+      </w:r>
+      <w:r>
+        <w:rPr>
+          <w:rFonts w:cs="Times New Roman"/>
+        </w:rPr>
+        <w:t xml:space="preserve">Seperti </w:t>
+      </w:r>
+      <w:r>
+        <w:rPr>
+          <w:rFonts w:cs="Times New Roman"/>
+        </w:rPr>
+        <w:t>halnya seorang konsumen yang mencari produk berkualitas, c</w:t>
+      </w:r>
+      <w:r>
+        <w:rPr>
+          <w:rFonts w:cs="Times New Roman"/>
+        </w:rPr>
+        <w:t>alon siswa tentu akan memilih sekolah dengan kualitas terbaik.</w:t>
+      </w:r>
+      <w:r>
+        <w:rPr>
+          <w:rFonts w:cs="Times New Roman"/>
+        </w:rPr>
+        <w:t xml:space="preserve"> Berdasarkan penelitian yang dilakukan oleh </w:t>
+      </w:r>
+      <w:proofErr w:type="spellStart"/>
+      <w:r>
+        <w:rPr>
+          <w:rFonts w:cs="Times New Roman"/>
+        </w:rPr>
+        <w:t>Ristaulina</w:t>
+      </w:r>
+      <w:proofErr w:type="spellEnd"/>
+      <w:r>
+        <w:rPr>
+          <w:rFonts w:cs="Times New Roman"/>
+        </w:rPr>
+        <w:t xml:space="preserve"> </w:t>
+      </w:r>
+      <w:proofErr w:type="spellStart"/>
+      <w:r>
+        <w:rPr>
+          <w:rFonts w:cs="Times New Roman"/>
+        </w:rPr>
+        <w:t>Verdiyani</w:t>
+      </w:r>
+      <w:proofErr w:type="spellEnd"/>
+      <w:r>
+        <w:rPr>
+          <w:rStyle w:val="fontstyle01"/>
+        </w:rPr>
+        <w:t xml:space="preserve"> </w:t>
+      </w:r>
+      <w:r>
+        <w:rPr>
+          <w:rStyle w:val="fontstyle01"/>
+          <w:sz w:val="24"/>
+        </w:rPr>
+        <w:t>menunjukkan bahwa faktor yang menjadi pertimbangan masyarakat dalam memilih sekolah yaitu lokasi sekolah, keamanan, prestasi sekolah, fasilitas, pendekatan pembelajaran, pendidik, dan biaya sekolah.</w:t>
+      </w:r>
+      <w:r>
+        <w:rPr>
+          <w:rStyle w:val="fontstyle01"/>
+          <w:sz w:val="24"/>
+        </w:rPr>
+        <w:t xml:space="preserve"> </w:t>
+      </w:r>
+      <w:r>
+        <w:rPr>
+          <w:rFonts w:cs="Times New Roman"/>
+          <w:sz w:val="28"/>
+        </w:rPr>
+        <w:t xml:space="preserve"> </w:t>
       </w:r>
     </w:p>
     <w:p>
@@ -112,7 +602,55 @@
         <w:rPr>
           <w:rFonts w:cs="Times New Roman"/>
         </w:rPr>
-        <w:t>Penjelasan sekolah</w:t>
+        <w:t xml:space="preserve">Namun </w:t>
+      </w:r>
+      <w:r>
+        <w:rPr>
+          <w:rFonts w:cs="Times New Roman"/>
+        </w:rPr>
+        <w:t>o</w:t>
+      </w:r>
+      <w:r>
+        <w:rPr>
+          <w:rFonts w:cs="Times New Roman"/>
+        </w:rPr>
+        <w:t>rang tua maupun siswa sering kesulitan dalam mencari dan membandingkan sekolah yang ada, terutama di kota-kota kecil atau pedesaan.</w:t>
+      </w:r>
+      <w:r>
+        <w:rPr>
+          <w:rFonts w:cs="Times New Roman"/>
+        </w:rPr>
+        <w:t xml:space="preserve"> Berdasarkan hasil wawancara orang tua siswa, </w:t>
+      </w:r>
+      <w:r>
+        <w:rPr>
+          <w:rFonts w:cs="Times New Roman"/>
+        </w:rPr>
+        <w:t xml:space="preserve">kendala yang dialami </w:t>
+      </w:r>
+      <w:r>
+        <w:rPr>
+          <w:rFonts w:cs="Times New Roman"/>
+        </w:rPr>
+        <w:t>dalam mencari sekolah adalah informasi yang tidak akurat dari pihak sekolah seperti a</w:t>
+      </w:r>
+      <w:r>
+        <w:rPr>
+          <w:rFonts w:cs="Times New Roman"/>
+        </w:rPr>
+        <w:t>kreditasi, biaya, dan fasilitas</w:t>
+      </w:r>
+      <w:r>
+        <w:rPr>
+          <w:rFonts w:cs="Times New Roman"/>
+        </w:rPr>
+        <w:t>.</w:t>
+      </w:r>
+      <w:r>
+        <w:rPr>
+          <w:rFonts w:cs="Times New Roman"/>
+        </w:rPr>
+        <w:t xml:space="preserve"> Selama ini siswa hanya mendapat informasi calon sekolah jika diadakan sosialisasi di sekolah siswa tersebut.</w:t>
       </w:r>
     </w:p>
     <w:p>
@@ -129,7 +667,7 @@
         <w:rPr>
           <w:rFonts w:cs="Times New Roman"/>
         </w:rPr>
-        <w:t xml:space="preserve">Pentingya </w:t>
+        <w:t xml:space="preserve">Solusi dan penjelasan teknologi </w:t>
       </w:r>
     </w:p>
     <w:p>
@@ -146,8 +684,19 @@
         <w:rPr>
           <w:rFonts w:cs="Times New Roman"/>
         </w:rPr>
-        <w:t>Permasalahan dalam mencari sekolah</w:t>
-      </w:r>
+        <w:t xml:space="preserve">Keuntungan teknologi </w:t>
+      </w:r>
+      <w:proofErr w:type="spellStart"/>
+      <w:r>
+        <w:rPr>
+          <w:rFonts w:cs="Times New Roman"/>
+          <w:i/>
+        </w:rPr>
+        <w:t>web</w:t>
+      </w:r>
+      <w:bookmarkStart w:id="0" w:name="_GoBack"/>
+      <w:bookmarkEnd w:id="0"/>
+      <w:proofErr w:type="spellEnd"/>
     </w:p>
     <w:p>
       <w:pPr>
@@ -292,9 +841,11 @@
       <w:r>
         <w:t xml:space="preserve">aset fisik di PT. </w:t>
       </w:r>
+      <w:proofErr w:type="spellStart"/>
       <w:r>
         <w:t>Delmanika</w:t>
       </w:r>
+      <w:proofErr w:type="spellEnd"/>
       <w:r>
         <w:t>.</w:t>
       </w:r>
@@ -336,9 +887,11 @@
       <w:r>
         <w:t xml:space="preserve">aset fisik di PT. </w:t>
       </w:r>
+      <w:proofErr w:type="spellStart"/>
       <w:r>
         <w:t>Delmanika</w:t>
       </w:r>
+      <w:proofErr w:type="spellEnd"/>
       <w:r>
         <w:t>.</w:t>
       </w:r>
@@ -371,9 +924,11 @@
       <w:r>
         <w:t xml:space="preserve">Bab ini menjelaskan tentang implementasi dan pengujian dari penelitian yang dilakukan di PT. </w:t>
       </w:r>
+      <w:proofErr w:type="spellStart"/>
       <w:r>
         <w:t>Delmanika</w:t>
       </w:r>
+      <w:proofErr w:type="spellEnd"/>
       <w:r>
         <w:t>.</w:t>
       </w:r>
@@ -424,9 +979,9 @@
       </w:pPr>
     </w:p>
     <w:sectPr>
-      <w:headerReference w:type="default" r:id="rId8"/>
-      <w:footerReference w:type="default" r:id="rId9"/>
-      <w:headerReference w:type="first" r:id="rId10"/>
+      <w:headerReference w:type="default" r:id="rId9"/>
+      <w:footerReference w:type="default" r:id="rId10"/>
+      <w:headerReference w:type="first" r:id="rId11"/>
       <w:pgSz w:w="11906" w:h="16838"/>
       <w:pgMar w:top="2275" w:right="1699" w:bottom="1699" w:left="2275" w:header="720" w:footer="720" w:gutter="0"/>
       <w:pgNumType w:start="1" w:chapStyle="1"/>
@@ -497,7 +1052,7 @@
           <w:rPr>
             <w:noProof/>
           </w:rPr>
-          <w:t>I-2</w:t>
+          <w:t>I-3</w:t>
         </w:r>
         <w:r>
           <w:rPr>
@@ -2412,6 +2967,64 @@
       <w:contextualSpacing/>
     </w:pPr>
   </w:style>
+  <w:style w:type="paragraph" w:styleId="Caption">
+    <w:name w:val="caption"/>
+    <w:aliases w:val="Gambar Caption"/>
+    <w:basedOn w:val="Normal"/>
+    <w:next w:val="Normal"/>
+    <w:uiPriority w:val="35"/>
+    <w:unhideWhenUsed/>
+    <w:qFormat/>
+    <w:rsid w:val="0099761B"/>
+    <w:pPr>
+      <w:spacing w:after="200" w:line="240" w:lineRule="auto"/>
+      <w:jc w:val="center"/>
+    </w:pPr>
+    <w:rPr>
+      <w:b/>
+      <w:iCs/>
+      <w:color w:val="000000" w:themeColor="text1"/>
+      <w:sz w:val="22"/>
+      <w:szCs w:val="18"/>
+    </w:rPr>
+  </w:style>
+  <w:style w:type="paragraph" w:styleId="TableofFigures">
+    <w:name w:val="table of figures"/>
+    <w:basedOn w:val="Normal"/>
+    <w:next w:val="Normal"/>
+    <w:uiPriority w:val="99"/>
+    <w:unhideWhenUsed/>
+    <w:rsid w:val="001056AF"/>
+    <w:pPr>
+      <w:spacing w:after="0"/>
+    </w:pPr>
+  </w:style>
+  <w:style w:type="character" w:styleId="Hyperlink">
+    <w:name w:val="Hyperlink"/>
+    <w:basedOn w:val="DefaultParagraphFont"/>
+    <w:uiPriority w:val="99"/>
+    <w:unhideWhenUsed/>
+    <w:rsid w:val="001056AF"/>
+    <w:rPr>
+      <w:color w:val="0563C1" w:themeColor="hyperlink"/>
+      <w:u w:val="single"/>
+    </w:rPr>
+  </w:style>
+  <w:style w:type="character" w:customStyle="1" w:styleId="fontstyle01">
+    <w:name w:val="fontstyle01"/>
+    <w:basedOn w:val="DefaultParagraphFont"/>
+    <w:rsid w:val="003E04DC"/>
+    <w:rPr>
+      <w:rFonts w:ascii="Times New Roman" w:hAnsi="Times New Roman" w:cs="Times New Roman" w:hint="default"/>
+      <w:b w:val="0"/>
+      <w:bCs w:val="0"/>
+      <w:i w:val="0"/>
+      <w:iCs w:val="0"/>
+      <w:color w:val="000000"/>
+      <w:sz w:val="22"/>
+      <w:szCs w:val="22"/>
+    </w:rPr>
+  </w:style>
 </w:styles>
 </file>
 
@@ -2681,7 +3294,7 @@
 </file>
 
 <file path=customXml/itemProps1.xml><?xml version="1.0" encoding="utf-8"?>
-<ds:datastoreItem xmlns:ds="http://schemas.openxmlformats.org/officeDocument/2006/customXml" ds:itemID="{FA600158-7D16-4E19-8BD5-271414A3D3A9}">
+<ds:datastoreItem xmlns:ds="http://schemas.openxmlformats.org/officeDocument/2006/customXml" ds:itemID="{8889EDE6-CB4B-493E-A34E-7FBB33CB1C1E}">
   <ds:schemaRefs>
     <ds:schemaRef ds:uri="http://schemas.openxmlformats.org/officeDocument/2006/bibliography"/>
   </ds:schemaRefs>

</xml_diff>